<commit_message>
How to use this repo is mentioned in README.docx
</commit_message>
<xml_diff>
--- a/README.docx
+++ b/README.docx
@@ -37,16 +37,8 @@
         <w:rPr>
           <w:noProof/>
         </w:rPr>
-        <w:t>logical grouping</w:t>
-      </w:r>
-      <w:r>
-        <w:rPr>
-          <w:noProof/>
-        </w:rPr>
-        <w:t xml:space="preserve"> not pysical grouping</w:t>
-      </w:r>
-      <w:bookmarkStart w:id="0" w:name="_GoBack"/>
-      <w:bookmarkEnd w:id="0"/>
+        <w:t>logical grouping not pysical grouping</w:t>
+      </w:r>
       <w:r>
         <w:t>)</w:t>
       </w:r>
@@ -3011,13 +3003,7 @@
     </w:p>
     <w:p>
       <w:r>
-        <w:t xml:space="preserve">You need to put your downstream job’s name inside “build job”. “propagate” needs to be placed outside the “parameters” section to take effect. If your downstream job fails or </w:t>
-      </w:r>
-      <w:r>
-        <w:t>unstable</w:t>
-      </w:r>
-      <w:r>
-        <w:t>, and you didn’t set “propagate: false”, then your upstream job will be marked as fail too.</w:t>
+        <w:t>You need to put your downstream job’s name inside “build job”. “propagate” needs to be placed outside the “parameters” section to take effect. If your downstream job fails or unstable, and you didn’t set “propagate: false”, then your upstream job will be marked as fail too.</w:t>
       </w:r>
     </w:p>
     <w:p>
@@ -3557,10 +3543,7 @@
         <w:t>-deploy-dev</w:t>
       </w:r>
       <w:r>
-        <w:t>” project</w:t>
-      </w:r>
-      <w:r>
-        <w:t xml:space="preserve"> side, to pick up the ‘</w:t>
+        <w:t>” project side, to pick up the ‘</w:t>
       </w:r>
       <w:proofErr w:type="spellStart"/>
       <w:r>
@@ -4080,7 +4063,7 @@
           <w:highlight w:val="yellow"/>
           <w:shd w:val="clear" w:color="auto" w:fill="EBECF0"/>
         </w:rPr>
-        <w:t>=dev.1.0.0-alpha-0000</w:t>
+        <w:t>=dev.1.0.0-alpha-000020</w:t>
       </w:r>
       <w:r>
         <w:rPr>
@@ -4089,11 +4072,11 @@
           <w:spacing w:val="-1"/>
           <w:sz w:val="21"/>
           <w:szCs w:val="21"/>
-          <w:highlight w:val="yellow"/>
           <w:shd w:val="clear" w:color="auto" w:fill="EBECF0"/>
         </w:rPr>
-        <w:t>20</w:t>
-      </w:r>
+        <w:t>,appconfig.dbConnection=db_url,namespace=dev-encelium,appName=bim-resource-api --namespace=dev-</w:t>
+      </w:r>
+      <w:proofErr w:type="spellStart"/>
       <w:r>
         <w:rPr>
           <w:rFonts w:ascii="Segoe UI" w:hAnsi="Segoe UI" w:cs="Segoe UI"/>
@@ -4103,18 +4086,6 @@
           <w:szCs w:val="21"/>
           <w:shd w:val="clear" w:color="auto" w:fill="EBECF0"/>
         </w:rPr>
-        <w:t>,appconfig.dbConnection=db_url,namespace=dev-encelium,appName=bim-resource-api --namespace=dev-</w:t>
-      </w:r>
-      <w:proofErr w:type="spellStart"/>
-      <w:r>
-        <w:rPr>
-          <w:rFonts w:ascii="Segoe UI" w:hAnsi="Segoe UI" w:cs="Segoe UI"/>
-          <w:color w:val="172B4D"/>
-          <w:spacing w:val="-1"/>
-          <w:sz w:val="21"/>
-          <w:szCs w:val="21"/>
-          <w:shd w:val="clear" w:color="auto" w:fill="EBECF0"/>
-        </w:rPr>
         <w:t>encelium</w:t>
       </w:r>
       <w:proofErr w:type="spellEnd"/>
@@ -4129,19 +4100,7 @@
         <w:rPr>
           <w:noProof/>
         </w:rPr>
-        <w:t xml:space="preserve">note: “dry run” in </w:t>
-      </w:r>
-      <w:r>
-        <w:rPr>
-          <w:noProof/>
-        </w:rPr>
-        <w:t xml:space="preserve">the “Deploy.Jenkinsfile” </w:t>
-      </w:r>
-      <w:r>
-        <w:rPr>
-          <w:noProof/>
-        </w:rPr>
-        <w:t xml:space="preserve">means </w:t>
+        <w:t xml:space="preserve">note: “dry run” in the “Deploy.Jenkinsfile” means </w:t>
       </w:r>
       <w:r>
         <w:rPr>
@@ -4200,10 +4159,7 @@
       </w:r>
       <w:proofErr w:type="spellEnd"/>
       <w:r>
-        <w:t xml:space="preserve">” project, we didn’t have “Build Triggers” setup from Jenkins GUI side, </w:t>
-      </w:r>
-      <w:r>
-        <w:t>also the “</w:t>
+        <w:t>” project, we didn’t have “Build Triggers” setup from Jenkins GUI side, also the “</w:t>
       </w:r>
       <w:proofErr w:type="spellStart"/>
       <w:r>
@@ -4211,10 +4167,7 @@
       </w:r>
       <w:proofErr w:type="spellEnd"/>
       <w:r>
-        <w:t xml:space="preserve">” from the upstream build project will only trigger a build for </w:t>
-      </w:r>
-      <w:r>
-        <w:t>“</w:t>
+        <w:t>” from the upstream build project will only trigger a build for “</w:t>
       </w:r>
       <w:r>
         <w:t>BIM_API/</w:t>
@@ -4236,16 +4189,7 @@
         <w:t>-deploy-</w:t>
       </w:r>
       <w:r>
-        <w:t>dev</w:t>
-      </w:r>
-      <w:r>
-        <w:t>” project</w:t>
-      </w:r>
-      <w:r>
-        <w:t xml:space="preserve"> but not </w:t>
-      </w:r>
-      <w:r>
-        <w:t>“</w:t>
+        <w:t>dev” project but not “</w:t>
       </w:r>
       <w:r>
         <w:t>BIM_API/</w:t>
@@ -4272,10 +4216,7 @@
       </w:r>
       <w:proofErr w:type="spellEnd"/>
       <w:r>
-        <w:t>” project</w:t>
-      </w:r>
-      <w:r>
-        <w:t>:</w:t>
+        <w:t>” project:</w:t>
       </w:r>
     </w:p>
     <w:p>
@@ -4576,13 +4517,7 @@
     </w:p>
     <w:p>
       <w:r>
-        <w:t xml:space="preserve">Due to above reasons, we </w:t>
-      </w:r>
-      <w:r>
-        <w:t>manually deploy to QA environment by click the “Build with Parameters” button.</w:t>
-      </w:r>
-      <w:r>
-        <w:t xml:space="preserve"> From “</w:t>
+        <w:t>Due to above reasons, we manually deploy to QA environment by click the “Build with Parameters” button. From “</w:t>
       </w:r>
       <w:r>
         <w:t>BIM_API/</w:t>
@@ -4609,10 +4544,7 @@
       </w:r>
       <w:proofErr w:type="spellEnd"/>
       <w:r>
-        <w:t xml:space="preserve">” project – Configure, we add a string parameter with exactly the same name as we added for </w:t>
-      </w:r>
-      <w:r>
-        <w:t>“</w:t>
+        <w:t>” project – Configure, we add a string parameter with exactly the same name as we added for “</w:t>
       </w:r>
       <w:r>
         <w:t>BIM_API/</w:t>
@@ -4635,20 +4567,11 @@
       </w:r>
       <w:proofErr w:type="spellStart"/>
       <w:r>
-        <w:t>dev</w:t>
-      </w:r>
-      <w:r>
-        <w:t>”</w:t>
-      </w:r>
-      <w:r>
-        <w:t>project</w:t>
-      </w:r>
-      <w:proofErr w:type="spellEnd"/>
-      <w:r>
-        <w:t xml:space="preserve">: </w:t>
-      </w:r>
-      <w:r>
-        <w:t>Under “</w:t>
+        <w:t>dev”project</w:t>
+      </w:r>
+      <w:proofErr w:type="spellEnd"/>
+      <w:r>
+        <w:t>: Under “</w:t>
       </w:r>
       <w:r>
         <w:t>This project is parameterized</w:t>
@@ -4757,19 +4680,7 @@
       </w:r>
       <w:proofErr w:type="spellEnd"/>
       <w:r>
-        <w:t xml:space="preserve">” to deploy once you click the “Build with Parameters” </w:t>
-      </w:r>
-      <w:r>
-        <w:t>button and</w:t>
-      </w:r>
-      <w:r>
-        <w:t xml:space="preserve"> enter the build # you want to deploy in</w:t>
-      </w:r>
-      <w:r>
-        <w:t>side</w:t>
-      </w:r>
-      <w:r>
-        <w:t xml:space="preserve"> the “</w:t>
+        <w:t>” to deploy once you click the “Build with Parameters” button and enter the build # you want to deploy inside the “</w:t>
       </w:r>
       <w:proofErr w:type="spellStart"/>
       <w:r>
@@ -4780,10 +4691,7 @@
         <w:t>” field.</w:t>
       </w:r>
       <w:r>
-        <w:t xml:space="preserve"> Because we used the same name </w:t>
-      </w:r>
-      <w:r>
-        <w:t>“</w:t>
+        <w:t xml:space="preserve"> Because we used the same name “</w:t>
       </w:r>
       <w:proofErr w:type="spellStart"/>
       <w:r>
@@ -4791,13 +4699,7 @@
       </w:r>
       <w:proofErr w:type="spellEnd"/>
       <w:r>
-        <w:t>”</w:t>
-      </w:r>
-      <w:r>
-        <w:t xml:space="preserve"> for both </w:t>
-      </w:r>
-      <w:r>
-        <w:t>“</w:t>
+        <w:t>” for both “</w:t>
       </w:r>
       <w:r>
         <w:t>BIM_API/</w:t>
@@ -4819,16 +4721,7 @@
         <w:t>-deploy-</w:t>
       </w:r>
       <w:r>
-        <w:t>dev</w:t>
-      </w:r>
-      <w:r>
-        <w:t>”</w:t>
-      </w:r>
-      <w:r>
-        <w:t xml:space="preserve"> and </w:t>
-      </w:r>
-      <w:r>
-        <w:t>“</w:t>
+        <w:t>dev” and “</w:t>
       </w:r>
       <w:r>
         <w:t>BIM_API/</w:t>
@@ -4855,13 +4748,7 @@
       </w:r>
       <w:proofErr w:type="spellEnd"/>
       <w:r>
-        <w:t>”</w:t>
-      </w:r>
-      <w:r>
-        <w:t xml:space="preserve"> projects in Jenkins, </w:t>
-      </w:r>
-      <w:r>
-        <w:t>the “</w:t>
+        <w:t>” projects in Jenkins, the “</w:t>
       </w:r>
       <w:proofErr w:type="spellStart"/>
       <w:r>
@@ -4869,10 +4756,7 @@
       </w:r>
       <w:proofErr w:type="spellEnd"/>
       <w:r>
-        <w:t>”</w:t>
-      </w:r>
-      <w:r>
-        <w:t xml:space="preserve"> can work for both projects.</w:t>
+        <w:t>” can work for both projects.</w:t>
       </w:r>
     </w:p>
     <w:p/>
@@ -5135,10 +5019,7 @@
     </w:p>
     <w:p>
       <w:r>
-        <w:t xml:space="preserve">The implementation is to modify </w:t>
-      </w:r>
-      <w:r>
-        <w:t>“</w:t>
+        <w:t>The implementation is to modify “</w:t>
       </w:r>
       <w:proofErr w:type="spellStart"/>
       <w:r>
@@ -5146,10 +5027,7 @@
       </w:r>
       <w:proofErr w:type="spellEnd"/>
       <w:r>
-        <w:t>”</w:t>
-      </w:r>
-      <w:r>
-        <w:t xml:space="preserve"> as follows:</w:t>
+        <w:t>” as follows:</w:t>
       </w:r>
     </w:p>
     <w:p>
@@ -5210,10 +5088,290 @@
       </w:r>
     </w:p>
     <w:p/>
+    <w:p>
+      <w:r>
+        <w:t>Note</w:t>
+      </w:r>
+      <w:r>
+        <w:t xml:space="preserve"> 1</w:t>
+      </w:r>
+      <w:r>
+        <w:t xml:space="preserve">: During above process, if you want to modify the content of Swagger page to make sure the right docker image </w:t>
+      </w:r>
+      <w:r>
+        <w:t>get</w:t>
+      </w:r>
+      <w:r>
+        <w:t xml:space="preserve"> deployed, then you can modify the </w:t>
+      </w:r>
+      <w:r>
+        <w:t>comments of one of the controller file located at “</w:t>
+      </w:r>
+      <w:r>
+        <w:t>Version_Control\bim_resource_api\src\Osram.Bim.Resource.Api\Osram.Bim.Resource.Api\Controllers</w:t>
+      </w:r>
+      <w:r>
+        <w:t xml:space="preserve">”, then your change will be </w:t>
+      </w:r>
+      <w:proofErr w:type="spellStart"/>
+      <w:r>
+        <w:t>disapled</w:t>
+      </w:r>
+      <w:proofErr w:type="spellEnd"/>
+      <w:r>
+        <w:t xml:space="preserve"> on the Swagger page. Don’t forget to roll back your code after test.</w:t>
+      </w:r>
+    </w:p>
+    <w:p>
+      <w:r>
+        <w:rPr>
+          <w:noProof/>
+        </w:rPr>
+        <w:lastRenderedPageBreak/>
+        <w:drawing>
+          <wp:inline distT="0" distB="0" distL="0" distR="0" wp14:anchorId="31019CD1" wp14:editId="1756FF01">
+            <wp:extent cx="8229600" cy="1710055"/>
+            <wp:effectExtent l="0" t="0" r="0" b="4445"/>
+            <wp:docPr id="2" name="Picture 2"/>
+            <wp:cNvGraphicFramePr>
+              <a:graphicFrameLocks xmlns:a="http://schemas.openxmlformats.org/drawingml/2006/main" noChangeAspect="1"/>
+            </wp:cNvGraphicFramePr>
+            <a:graphic xmlns:a="http://schemas.openxmlformats.org/drawingml/2006/main">
+              <a:graphicData uri="http://schemas.openxmlformats.org/drawingml/2006/picture">
+                <pic:pic xmlns:pic="http://schemas.openxmlformats.org/drawingml/2006/picture">
+                  <pic:nvPicPr>
+                    <pic:cNvPr id="1" name=""/>
+                    <pic:cNvPicPr/>
+                  </pic:nvPicPr>
+                  <pic:blipFill>
+                    <a:blip r:embed="rId38"/>
+                    <a:stretch>
+                      <a:fillRect/>
+                    </a:stretch>
+                  </pic:blipFill>
+                  <pic:spPr>
+                    <a:xfrm>
+                      <a:off x="0" y="0"/>
+                      <a:ext cx="8229600" cy="1710055"/>
+                    </a:xfrm>
+                    <a:prstGeom prst="rect">
+                      <a:avLst/>
+                    </a:prstGeom>
+                  </pic:spPr>
+                </pic:pic>
+              </a:graphicData>
+            </a:graphic>
+          </wp:inline>
+        </w:drawing>
+      </w:r>
+    </w:p>
     <w:p/>
+    <w:p>
+      <w:r>
+        <w:t xml:space="preserve">Note 2: </w:t>
+      </w:r>
+      <w:r>
+        <w:t xml:space="preserve">Our </w:t>
+      </w:r>
+      <w:proofErr w:type="spellStart"/>
+      <w:r>
+        <w:t>qa</w:t>
+      </w:r>
+      <w:proofErr w:type="spellEnd"/>
+      <w:r>
+        <w:t xml:space="preserve"> created tests are located inside “</w:t>
+      </w:r>
+      <w:r>
+        <w:t>DevOps\</w:t>
+      </w:r>
+      <w:proofErr w:type="spellStart"/>
+      <w:r>
+        <w:t>Version_Control</w:t>
+      </w:r>
+      <w:proofErr w:type="spellEnd"/>
+      <w:r>
+        <w:t>\</w:t>
+      </w:r>
+      <w:proofErr w:type="spellStart"/>
+      <w:r>
+        <w:t>bim_resource_api</w:t>
+      </w:r>
+      <w:proofErr w:type="spellEnd"/>
+      <w:r>
+        <w:t>\</w:t>
+      </w:r>
+      <w:proofErr w:type="spellStart"/>
+      <w:r>
+        <w:t>qa_test</w:t>
+      </w:r>
+      <w:proofErr w:type="spellEnd"/>
+      <w:r>
+        <w:t>\postman</w:t>
+      </w:r>
+      <w:r>
+        <w:t xml:space="preserve">” and the scripts are packaged by </w:t>
+      </w:r>
+      <w:proofErr w:type="spellStart"/>
+      <w:r>
+        <w:t>npm</w:t>
+      </w:r>
+      <w:proofErr w:type="spellEnd"/>
+      <w:r>
+        <w:t xml:space="preserve"> as displayed below in the “</w:t>
+      </w:r>
+      <w:proofErr w:type="spellStart"/>
+      <w:r>
+        <w:t>Package.json</w:t>
+      </w:r>
+      <w:proofErr w:type="spellEnd"/>
+      <w:r>
+        <w:t>” file:</w:t>
+      </w:r>
+    </w:p>
+    <w:p>
+      <w:r>
+        <w:rPr>
+          <w:noProof/>
+        </w:rPr>
+        <w:drawing>
+          <wp:inline distT="0" distB="0" distL="0" distR="0" wp14:anchorId="42ED7BCA" wp14:editId="137F0C49">
+            <wp:extent cx="8229600" cy="2376805"/>
+            <wp:effectExtent l="0" t="0" r="0" b="4445"/>
+            <wp:docPr id="12" name="Picture 12"/>
+            <wp:cNvGraphicFramePr>
+              <a:graphicFrameLocks xmlns:a="http://schemas.openxmlformats.org/drawingml/2006/main" noChangeAspect="1"/>
+            </wp:cNvGraphicFramePr>
+            <a:graphic xmlns:a="http://schemas.openxmlformats.org/drawingml/2006/main">
+              <a:graphicData uri="http://schemas.openxmlformats.org/drawingml/2006/picture">
+                <pic:pic xmlns:pic="http://schemas.openxmlformats.org/drawingml/2006/picture">
+                  <pic:nvPicPr>
+                    <pic:cNvPr id="1" name=""/>
+                    <pic:cNvPicPr/>
+                  </pic:nvPicPr>
+                  <pic:blipFill>
+                    <a:blip r:embed="rId39"/>
+                    <a:stretch>
+                      <a:fillRect/>
+                    </a:stretch>
+                  </pic:blipFill>
+                  <pic:spPr>
+                    <a:xfrm>
+                      <a:off x="0" y="0"/>
+                      <a:ext cx="8229600" cy="2376805"/>
+                    </a:xfrm>
+                    <a:prstGeom prst="rect">
+                      <a:avLst/>
+                    </a:prstGeom>
+                  </pic:spPr>
+                </pic:pic>
+              </a:graphicData>
+            </a:graphic>
+          </wp:inline>
+        </w:drawing>
+      </w:r>
+      <w:r>
+        <w:t xml:space="preserve"> </w:t>
+      </w:r>
+    </w:p>
+    <w:p>
+      <w:r>
+        <w:t>Above is why these scripts can be easily executed with “</w:t>
+      </w:r>
+      <w:proofErr w:type="spellStart"/>
+      <w:r>
+        <w:t>npm</w:t>
+      </w:r>
+      <w:proofErr w:type="spellEnd"/>
+      <w:r>
+        <w:t xml:space="preserve"> run </w:t>
+      </w:r>
+      <w:proofErr w:type="spellStart"/>
+      <w:r>
+        <w:t>test:sanity</w:t>
+      </w:r>
+      <w:proofErr w:type="spellEnd"/>
+      <w:r>
+        <w:t>” or “</w:t>
+      </w:r>
+      <w:proofErr w:type="spellStart"/>
+      <w:r>
+        <w:t>npm</w:t>
+      </w:r>
+      <w:proofErr w:type="spellEnd"/>
+      <w:r>
+        <w:t xml:space="preserve"> run </w:t>
+      </w:r>
+      <w:proofErr w:type="spellStart"/>
+      <w:r>
+        <w:t>test:regression</w:t>
+      </w:r>
+      <w:proofErr w:type="spellEnd"/>
+      <w:r>
+        <w:t xml:space="preserve">” in </w:t>
+      </w:r>
+      <w:r>
+        <w:t>the ‘Sanity Test’ and ‘Regression Test’ sections of “</w:t>
+      </w:r>
+      <w:proofErr w:type="spellStart"/>
+      <w:r>
+        <w:t>Deploy.Jenkinsfile</w:t>
+      </w:r>
+      <w:proofErr w:type="spellEnd"/>
+      <w:r>
+        <w:t>”</w:t>
+      </w:r>
+      <w:r>
+        <w:t>:</w:t>
+      </w:r>
+      <w:bookmarkStart w:id="0" w:name="_GoBack"/>
+      <w:bookmarkEnd w:id="0"/>
+    </w:p>
     <w:p/>
+    <w:p>
+      <w:r>
+        <w:rPr>
+          <w:noProof/>
+        </w:rPr>
+        <w:lastRenderedPageBreak/>
+        <w:drawing>
+          <wp:inline distT="0" distB="0" distL="0" distR="0" wp14:anchorId="5A5820D4" wp14:editId="329F603E">
+            <wp:extent cx="8241030" cy="5943600"/>
+            <wp:effectExtent l="0" t="0" r="7620" b="0"/>
+            <wp:docPr id="10" name="Picture 10"/>
+            <wp:cNvGraphicFramePr>
+              <a:graphicFrameLocks xmlns:a="http://schemas.openxmlformats.org/drawingml/2006/main" noChangeAspect="1"/>
+            </wp:cNvGraphicFramePr>
+            <a:graphic xmlns:a="http://schemas.openxmlformats.org/drawingml/2006/main">
+              <a:graphicData uri="http://schemas.openxmlformats.org/drawingml/2006/picture">
+                <pic:pic xmlns:pic="http://schemas.openxmlformats.org/drawingml/2006/picture">
+                  <pic:nvPicPr>
+                    <pic:cNvPr id="1" name=""/>
+                    <pic:cNvPicPr/>
+                  </pic:nvPicPr>
+                  <pic:blipFill>
+                    <a:blip r:embed="rId40"/>
+                    <a:stretch>
+                      <a:fillRect/>
+                    </a:stretch>
+                  </pic:blipFill>
+                  <pic:spPr>
+                    <a:xfrm>
+                      <a:off x="0" y="0"/>
+                      <a:ext cx="8241030" cy="5943600"/>
+                    </a:xfrm>
+                    <a:prstGeom prst="rect">
+                      <a:avLst/>
+                    </a:prstGeom>
+                  </pic:spPr>
+                </pic:pic>
+              </a:graphicData>
+            </a:graphic>
+          </wp:inline>
+        </w:drawing>
+      </w:r>
+    </w:p>
     <w:sectPr>
-      <w:footerReference w:type="default" r:id="rId38"/>
+      <w:footerReference w:type="default" r:id="rId41"/>
       <w:pgSz w:w="15840" w:h="12240" w:orient="landscape"/>
       <w:pgMar w:top="1440" w:right="1440" w:bottom="1440" w:left="1440" w:header="720" w:footer="720" w:gutter="0"/>
       <w:cols w:space="720"/>

</xml_diff>

<commit_message>
added new finding of racing condition when there are more microservices than Jenkins build executors.
</commit_message>
<xml_diff>
--- a/README.docx
+++ b/README.docx
@@ -2673,12 +2673,7 @@
         <w:t xml:space="preserve">After the </w:t>
       </w:r>
       <w:r>
-        <w:t>change, Swagger looks like below. The other thing to noti</w:t>
-      </w:r>
-      <w:bookmarkStart w:id="0" w:name="_GoBack"/>
-      <w:bookmarkEnd w:id="0"/>
-      <w:r>
-        <w:t xml:space="preserve">ce is according to </w:t>
+        <w:t xml:space="preserve">change, Swagger looks like below. The other thing to notice is according to </w:t>
       </w:r>
       <w:hyperlink r:id="rId25" w:history="1">
         <w:r>
@@ -5310,39 +5305,27 @@
         <w:t>…)</w:t>
       </w:r>
     </w:p>
-    <w:p/>
-    <w:p>
-      <w:r>
-        <w:t>Note</w:t>
-      </w:r>
-      <w:r>
-        <w:t xml:space="preserve"> 1</w:t>
-      </w:r>
-      <w:r>
-        <w:t xml:space="preserve">: During above process, if you want to modify the content of Swagger page to make sure the right docker image </w:t>
-      </w:r>
-      <w:r>
-        <w:t>get</w:t>
-      </w:r>
-      <w:r>
-        <w:t xml:space="preserve"> deployed, then you can modify the </w:t>
-      </w:r>
-      <w:r>
-        <w:t>comments of one of the controller file located at “</w:t>
-      </w:r>
-      <w:r>
-        <w:t>Version_Control\bim_resource_api\src\Osram.Bim.Resource.Api\Osram.Bim.Resource.Api\Controllers</w:t>
-      </w:r>
-      <w:r>
-        <w:t xml:space="preserve">”, then your change will be </w:t>
-      </w:r>
-      <w:proofErr w:type="spellStart"/>
-      <w:r>
-        <w:t>disapled</w:t>
-      </w:r>
-      <w:proofErr w:type="spellEnd"/>
-      <w:r>
-        <w:t xml:space="preserve"> on the Swagger page. Don’t forget to roll back your code after test.</w:t>
+    <w:p>
+      <w:r>
+        <w:t xml:space="preserve">After implement the versioning to all microservices/APIs, I found there is </w:t>
+      </w:r>
+      <w:r>
+        <w:t>racing condition</w:t>
+      </w:r>
+      <w:r>
+        <w:t>s</w:t>
+      </w:r>
+      <w:r>
+        <w:t xml:space="preserve"> of Jenkins jobs</w:t>
+      </w:r>
+      <w:r>
+        <w:t xml:space="preserve"> if multiple PRs get merged at almost the same time, and the number of PRs are more than the number of Jenkins’s </w:t>
+      </w:r>
+      <w:r>
+        <w:t>job executors</w:t>
+      </w:r>
+      <w:r>
+        <w:t>. This will eventually result deploy to k8s fails.</w:t>
       </w:r>
     </w:p>
     <w:p>
@@ -5352,10 +5335,26 @@
         </w:rPr>
         <w:lastRenderedPageBreak/>
         <w:drawing>
-          <wp:inline distT="0" distB="0" distL="0" distR="0" wp14:anchorId="31019CD1" wp14:editId="1756FF01">
-            <wp:extent cx="8229600" cy="1710055"/>
-            <wp:effectExtent l="0" t="0" r="0" b="4445"/>
-            <wp:docPr id="2" name="Picture 2"/>
+          <wp:anchor distT="0" distB="0" distL="114300" distR="114300" simplePos="0" relativeHeight="251659264" behindDoc="1" locked="0" layoutInCell="1" allowOverlap="1" wp14:anchorId="489E9B26">
+            <wp:simplePos x="0" y="0"/>
+            <wp:positionH relativeFrom="margin">
+              <wp:align>left</wp:align>
+            </wp:positionH>
+            <wp:positionV relativeFrom="paragraph">
+              <wp:posOffset>0</wp:posOffset>
+            </wp:positionV>
+            <wp:extent cx="1928495" cy="4103370"/>
+            <wp:effectExtent l="0" t="0" r="0" b="0"/>
+            <wp:wrapTight wrapText="bothSides">
+              <wp:wrapPolygon edited="0">
+                <wp:start x="0" y="0"/>
+                <wp:lineTo x="0" y="21460"/>
+                <wp:lineTo x="21337" y="21460"/>
+                <wp:lineTo x="21337" y="0"/>
+                <wp:lineTo x="0" y="0"/>
+              </wp:wrapPolygon>
+            </wp:wrapTight>
+            <wp:docPr id="28" name="Picture 28"/>
             <wp:cNvGraphicFramePr>
               <a:graphicFrameLocks xmlns:a="http://schemas.openxmlformats.org/drawingml/2006/main" noChangeAspect="1"/>
             </wp:cNvGraphicFramePr>
@@ -5367,7 +5366,13 @@
                     <pic:cNvPicPr/>
                   </pic:nvPicPr>
                   <pic:blipFill>
-                    <a:blip r:embed="rId43"/>
+                    <a:blip r:embed="rId43">
+                      <a:extLst>
+                        <a:ext uri="{28A0092B-C50C-407E-A947-70E740481C1C}">
+                          <a14:useLocalDpi xmlns:a14="http://schemas.microsoft.com/office/drawing/2010/main" val="0"/>
+                        </a:ext>
+                      </a:extLst>
+                    </a:blip>
                     <a:stretch>
                       <a:fillRect/>
                     </a:stretch>
@@ -5375,7 +5380,7 @@
                   <pic:spPr>
                     <a:xfrm>
                       <a:off x="0" y="0"/>
-                      <a:ext cx="8229600" cy="1710055"/>
+                      <a:ext cx="1936829" cy="4120819"/>
                     </a:xfrm>
                     <a:prstGeom prst="rect">
                       <a:avLst/>
@@ -5384,83 +5389,261 @@
                 </pic:pic>
               </a:graphicData>
             </a:graphic>
-          </wp:inline>
+            <wp14:sizeRelH relativeFrom="page">
+              <wp14:pctWidth>0</wp14:pctWidth>
+            </wp14:sizeRelH>
+            <wp14:sizeRelV relativeFrom="page">
+              <wp14:pctHeight>0</wp14:pctHeight>
+            </wp14:sizeRelV>
+          </wp:anchor>
         </w:drawing>
       </w:r>
+      <w:r>
+        <w:t>For example, if API A and B's PRs got approved at the almost same time, and you only get 1 job executor in Jenkins, below is what will happen:</w:t>
+      </w:r>
+    </w:p>
+    <w:p>
+      <w:r>
+        <w:t>#</w:t>
+      </w:r>
+      <w:proofErr w:type="gramStart"/>
+      <w:r>
+        <w:t>1,  API</w:t>
+      </w:r>
+      <w:proofErr w:type="gramEnd"/>
+      <w:r>
+        <w:t xml:space="preserve"> A's Jenkins build project started, and at the end of the build project it will trigger API A's Jenkins deploy-to-dev project, which will be queued at #3, since #2 was queued already when its PR got approved.</w:t>
+      </w:r>
+    </w:p>
+    <w:p>
+      <w:r>
+        <w:t xml:space="preserve">#2, API B's Jenkins build project will never start, since API A's Jenkins build project's status will never change to done: because #1 won't be marked to done until #3 is done, these 2 projects/jobs are linked by </w:t>
+      </w:r>
+      <w:r>
+        <w:rPr>
+          <w:highlight w:val="lightGray"/>
+        </w:rPr>
+        <w:t>build job: 'BIM_API/</w:t>
+      </w:r>
+      <w:proofErr w:type="spellStart"/>
+      <w:r>
+        <w:rPr>
+          <w:highlight w:val="lightGray"/>
+        </w:rPr>
+        <w:t>bim</w:t>
+      </w:r>
+      <w:proofErr w:type="spellEnd"/>
+      <w:r>
+        <w:rPr>
+          <w:highlight w:val="lightGray"/>
+        </w:rPr>
+        <w:t>-</w:t>
+      </w:r>
+      <w:r>
+        <w:rPr>
+          <w:highlight w:val="lightGray"/>
+        </w:rPr>
+        <w:t>A</w:t>
+      </w:r>
+      <w:r>
+        <w:rPr>
+          <w:highlight w:val="lightGray"/>
+        </w:rPr>
+        <w:t>-</w:t>
+      </w:r>
+      <w:proofErr w:type="spellStart"/>
+      <w:r>
+        <w:rPr>
+          <w:highlight w:val="lightGray"/>
+        </w:rPr>
+        <w:t>api</w:t>
+      </w:r>
+      <w:proofErr w:type="spellEnd"/>
+      <w:r>
+        <w:rPr>
+          <w:highlight w:val="lightGray"/>
+        </w:rPr>
+        <w:t xml:space="preserve">-deploy-dev', </w:t>
+      </w:r>
+      <w:proofErr w:type="spellStart"/>
+      <w:r>
+        <w:rPr>
+          <w:highlight w:val="lightGray"/>
+        </w:rPr>
+        <w:t>propagate:false</w:t>
+      </w:r>
+      <w:proofErr w:type="spellEnd"/>
+      <w:r>
+        <w:rPr>
+          <w:highlight w:val="lightGray"/>
+        </w:rPr>
+        <w:t>, parameters: [[$class: '</w:t>
+      </w:r>
+      <w:proofErr w:type="spellStart"/>
+      <w:r>
+        <w:rPr>
+          <w:highlight w:val="lightGray"/>
+        </w:rPr>
+        <w:t>StringParameterValue</w:t>
+      </w:r>
+      <w:proofErr w:type="spellEnd"/>
+      <w:r>
+        <w:rPr>
+          <w:highlight w:val="lightGray"/>
+        </w:rPr>
+        <w:t>', name: '</w:t>
+      </w:r>
+      <w:proofErr w:type="spellStart"/>
+      <w:r>
+        <w:rPr>
+          <w:highlight w:val="lightGray"/>
+        </w:rPr>
+        <w:t>Input_Build_Number</w:t>
+      </w:r>
+      <w:proofErr w:type="spellEnd"/>
+      <w:r>
+        <w:rPr>
+          <w:highlight w:val="lightGray"/>
+        </w:rPr>
+        <w:t xml:space="preserve">', value: </w:t>
+      </w:r>
+      <w:proofErr w:type="spellStart"/>
+      <w:r>
+        <w:rPr>
+          <w:highlight w:val="lightGray"/>
+        </w:rPr>
+        <w:t>env.BUILD_NUMBER</w:t>
+      </w:r>
+      <w:proofErr w:type="spellEnd"/>
+      <w:r>
+        <w:rPr>
+          <w:highlight w:val="lightGray"/>
+        </w:rPr>
+        <w:t>]]</w:t>
+      </w:r>
+      <w:r>
+        <w:t xml:space="preserve"> from “</w:t>
+      </w:r>
+      <w:proofErr w:type="spellStart"/>
+      <w:r>
+        <w:t>Jenkinsfile</w:t>
+      </w:r>
+      <w:proofErr w:type="spellEnd"/>
+      <w:r>
+        <w:t>”.</w:t>
+      </w:r>
+    </w:p>
+    <w:p>
+      <w:r>
+        <w:t>#3, API A's Jenkins deploy-to-dev project will never start, since it will only start after #2 is done.</w:t>
+      </w:r>
+    </w:p>
+    <w:p>
+      <w:r>
+        <w:t>#4, API B's Jenkins deploy-to-dev project will never start, because it can only start after #3 is done.</w:t>
+      </w:r>
     </w:p>
     <w:p/>
     <w:p>
       <w:r>
-        <w:t xml:space="preserve">Note 2: </w:t>
-      </w:r>
-      <w:r>
-        <w:t xml:space="preserve">Our </w:t>
-      </w:r>
-      <w:proofErr w:type="spellStart"/>
-      <w:r>
-        <w:t>qa</w:t>
-      </w:r>
-      <w:proofErr w:type="spellEnd"/>
-      <w:r>
-        <w:t xml:space="preserve"> created tests are located inside “</w:t>
-      </w:r>
-      <w:r>
-        <w:t>DevOps\</w:t>
-      </w:r>
-      <w:proofErr w:type="spellStart"/>
-      <w:r>
-        <w:t>Version_Control</w:t>
-      </w:r>
-      <w:proofErr w:type="spellEnd"/>
-      <w:r>
-        <w:t>\</w:t>
-      </w:r>
-      <w:proofErr w:type="spellStart"/>
-      <w:r>
-        <w:t>bim_resource_api</w:t>
-      </w:r>
-      <w:proofErr w:type="spellEnd"/>
-      <w:r>
-        <w:t>\</w:t>
-      </w:r>
-      <w:proofErr w:type="spellStart"/>
-      <w:r>
-        <w:t>qa_test</w:t>
-      </w:r>
-      <w:proofErr w:type="spellEnd"/>
-      <w:r>
-        <w:t>\postman</w:t>
-      </w:r>
-      <w:r>
-        <w:t xml:space="preserve">” and the scripts are packaged by </w:t>
-      </w:r>
-      <w:proofErr w:type="spellStart"/>
-      <w:r>
-        <w:t>npm</w:t>
-      </w:r>
-      <w:proofErr w:type="spellEnd"/>
-      <w:r>
-        <w:t xml:space="preserve"> as displayed below in the “</w:t>
-      </w:r>
-      <w:proofErr w:type="spellStart"/>
-      <w:r>
-        <w:t>Package.json</w:t>
-      </w:r>
-      <w:proofErr w:type="spellEnd"/>
-      <w:r>
-        <w:t>” file:</w:t>
-      </w:r>
-    </w:p>
-    <w:p>
-      <w:r>
-        <w:rPr>
-          <w:noProof/>
-        </w:rPr>
+        <w:t xml:space="preserve">We have 8 APIs </w:t>
+      </w:r>
+      <w:r>
+        <w:t xml:space="preserve">and 1 web app setup in Jenkins at this moment, </w:t>
+      </w:r>
+      <w:r>
+        <w:t xml:space="preserve">but </w:t>
+      </w:r>
+      <w:r>
+        <w:t xml:space="preserve">we </w:t>
+      </w:r>
+      <w:r>
+        <w:t xml:space="preserve">only </w:t>
+      </w:r>
+      <w:r>
+        <w:t xml:space="preserve">got </w:t>
+      </w:r>
+      <w:r>
+        <w:t xml:space="preserve">2 job </w:t>
+      </w:r>
+      <w:r>
+        <w:t>executors in Jenkins. Our DevOps</w:t>
+      </w:r>
+      <w:r>
+        <w:t xml:space="preserve"> increased the job executor to 3</w:t>
+      </w:r>
+      <w:r>
+        <w:t xml:space="preserve"> (as displayed in the picture)</w:t>
+      </w:r>
+      <w:r>
+        <w:t xml:space="preserve">, </w:t>
+      </w:r>
+      <w:r>
+        <w:t>but this is a temp solution only</w:t>
+      </w:r>
+      <w:r>
+        <w:t>.</w:t>
+      </w:r>
+    </w:p>
+    <w:p/>
+    <w:p/>
+    <w:p/>
+    <w:p>
+      <w:bookmarkStart w:id="0" w:name="_GoBack"/>
+      <w:bookmarkEnd w:id="0"/>
+    </w:p>
+    <w:p/>
+    <w:p>
+      <w:pPr>
+        <w:pStyle w:val="Heading1"/>
+      </w:pPr>
+      <w:r>
+        <w:t>Additional notes:</w:t>
+      </w:r>
+    </w:p>
+    <w:p>
+      <w:r>
+        <w:t>Note</w:t>
+      </w:r>
+      <w:r>
+        <w:t xml:space="preserve"> 1</w:t>
+      </w:r>
+      <w:r>
+        <w:t xml:space="preserve">: During above process, if you want to modify the content of Swagger page to make sure the right docker image </w:t>
+      </w:r>
+      <w:r>
+        <w:t>get</w:t>
+      </w:r>
+      <w:r>
+        <w:t xml:space="preserve"> deployed, then you can modify the </w:t>
+      </w:r>
+      <w:r>
+        <w:t>comments of one of the controller file located at “</w:t>
+      </w:r>
+      <w:r>
+        <w:t>Version_Control\bim_resource_api\src\Osram.Bim.Resource.Api\Osram.Bim.Resource.Api\Controllers</w:t>
+      </w:r>
+      <w:r>
+        <w:t xml:space="preserve">”, then your change will be </w:t>
+      </w:r>
+      <w:r>
+        <w:t>disabled</w:t>
+      </w:r>
+      <w:r>
+        <w:t xml:space="preserve"> on the Swagger page. Don’t forget to roll back your code after test.</w:t>
+      </w:r>
+    </w:p>
+    <w:p>
+      <w:r>
+        <w:rPr>
+          <w:noProof/>
+        </w:rPr>
+        <w:lastRenderedPageBreak/>
         <w:drawing>
-          <wp:inline distT="0" distB="0" distL="0" distR="0" wp14:anchorId="42ED7BCA" wp14:editId="137F0C49">
-            <wp:extent cx="8229600" cy="2376805"/>
+          <wp:inline distT="0" distB="0" distL="0" distR="0" wp14:anchorId="31019CD1" wp14:editId="1756FF01">
+            <wp:extent cx="8229600" cy="1710055"/>
             <wp:effectExtent l="0" t="0" r="0" b="4445"/>
-            <wp:docPr id="12" name="Picture 12"/>
+            <wp:docPr id="2" name="Picture 2"/>
             <wp:cNvGraphicFramePr>
               <a:graphicFrameLocks xmlns:a="http://schemas.openxmlformats.org/drawingml/2006/main" noChangeAspect="1"/>
             </wp:cNvGraphicFramePr>
@@ -5480,7 +5663,7 @@
                   <pic:spPr>
                     <a:xfrm>
                       <a:off x="0" y="0"/>
-                      <a:ext cx="8229600" cy="2376805"/>
+                      <a:ext cx="8229600" cy="1710055"/>
                     </a:xfrm>
                     <a:prstGeom prst="rect">
                       <a:avLst/>
@@ -5492,13 +5675,52 @@
           </wp:inline>
         </w:drawing>
       </w:r>
-      <w:r>
-        <w:t xml:space="preserve"> </w:t>
-      </w:r>
-    </w:p>
-    <w:p>
-      <w:r>
-        <w:t>Above is why these scripts can be easily executed with “</w:t>
+    </w:p>
+    <w:p/>
+    <w:p>
+      <w:r>
+        <w:t xml:space="preserve">Note 2: </w:t>
+      </w:r>
+      <w:r>
+        <w:t xml:space="preserve">Our </w:t>
+      </w:r>
+      <w:proofErr w:type="spellStart"/>
+      <w:r>
+        <w:t>qa</w:t>
+      </w:r>
+      <w:proofErr w:type="spellEnd"/>
+      <w:r>
+        <w:t xml:space="preserve"> created tests are located inside “</w:t>
+      </w:r>
+      <w:r>
+        <w:t>DevOps\</w:t>
+      </w:r>
+      <w:proofErr w:type="spellStart"/>
+      <w:r>
+        <w:t>Version_Control</w:t>
+      </w:r>
+      <w:proofErr w:type="spellEnd"/>
+      <w:r>
+        <w:t>\</w:t>
+      </w:r>
+      <w:proofErr w:type="spellStart"/>
+      <w:r>
+        <w:t>bim_resource_api</w:t>
+      </w:r>
+      <w:proofErr w:type="spellEnd"/>
+      <w:r>
+        <w:t>\</w:t>
+      </w:r>
+      <w:proofErr w:type="spellStart"/>
+      <w:r>
+        <w:t>qa_test</w:t>
+      </w:r>
+      <w:proofErr w:type="spellEnd"/>
+      <w:r>
+        <w:t>\postman</w:t>
+      </w:r>
+      <w:r>
+        <w:t xml:space="preserve">” and the scripts are packaged by </w:t>
       </w:r>
       <w:proofErr w:type="spellStart"/>
       <w:r>
@@ -5506,53 +5728,27 @@
       </w:r>
       <w:proofErr w:type="spellEnd"/>
       <w:r>
-        <w:t xml:space="preserve"> run </w:t>
-      </w:r>
-      <w:proofErr w:type="spellStart"/>
-      <w:r>
-        <w:t>test:sanity</w:t>
-      </w:r>
-      <w:proofErr w:type="spellEnd"/>
-      <w:r>
-        <w:t>” or “</w:t>
-      </w:r>
-      <w:proofErr w:type="spellStart"/>
-      <w:r>
-        <w:t>npm</w:t>
-      </w:r>
-      <w:proofErr w:type="spellEnd"/>
-      <w:r>
-        <w:t xml:space="preserve"> run </w:t>
-      </w:r>
-      <w:proofErr w:type="spellStart"/>
-      <w:r>
-        <w:t>test:regression</w:t>
-      </w:r>
-      <w:proofErr w:type="spellEnd"/>
-      <w:r>
-        <w:t>” in the ‘Sanity Test’ and ‘Regression Test’ sections of “</w:t>
-      </w:r>
-      <w:proofErr w:type="spellStart"/>
-      <w:r>
-        <w:t>Deploy.Jenkinsfile</w:t>
-      </w:r>
-      <w:proofErr w:type="spellEnd"/>
-      <w:r>
-        <w:t>”:</w:t>
-      </w:r>
-    </w:p>
-    <w:p/>
-    <w:p>
-      <w:r>
-        <w:rPr>
-          <w:noProof/>
-        </w:rPr>
-        <w:lastRenderedPageBreak/>
+        <w:t xml:space="preserve"> as displayed below in the “</w:t>
+      </w:r>
+      <w:proofErr w:type="spellStart"/>
+      <w:r>
+        <w:t>Package.json</w:t>
+      </w:r>
+      <w:proofErr w:type="spellEnd"/>
+      <w:r>
+        <w:t>” file:</w:t>
+      </w:r>
+    </w:p>
+    <w:p>
+      <w:r>
+        <w:rPr>
+          <w:noProof/>
+        </w:rPr>
         <w:drawing>
-          <wp:inline distT="0" distB="0" distL="0" distR="0" wp14:anchorId="5A5820D4" wp14:editId="329F603E">
-            <wp:extent cx="8241030" cy="5943600"/>
-            <wp:effectExtent l="0" t="0" r="7620" b="0"/>
-            <wp:docPr id="10" name="Picture 10"/>
+          <wp:inline distT="0" distB="0" distL="0" distR="0" wp14:anchorId="42ED7BCA" wp14:editId="137F0C49">
+            <wp:extent cx="8229600" cy="2376805"/>
+            <wp:effectExtent l="0" t="0" r="0" b="4445"/>
+            <wp:docPr id="12" name="Picture 12"/>
             <wp:cNvGraphicFramePr>
               <a:graphicFrameLocks xmlns:a="http://schemas.openxmlformats.org/drawingml/2006/main" noChangeAspect="1"/>
             </wp:cNvGraphicFramePr>
@@ -5572,6 +5768,98 @@
                   <pic:spPr>
                     <a:xfrm>
                       <a:off x="0" y="0"/>
+                      <a:ext cx="8229600" cy="2376805"/>
+                    </a:xfrm>
+                    <a:prstGeom prst="rect">
+                      <a:avLst/>
+                    </a:prstGeom>
+                  </pic:spPr>
+                </pic:pic>
+              </a:graphicData>
+            </a:graphic>
+          </wp:inline>
+        </w:drawing>
+      </w:r>
+      <w:r>
+        <w:t xml:space="preserve"> </w:t>
+      </w:r>
+    </w:p>
+    <w:p>
+      <w:r>
+        <w:t>Above is why these scripts can be easily executed with “</w:t>
+      </w:r>
+      <w:proofErr w:type="spellStart"/>
+      <w:r>
+        <w:t>npm</w:t>
+      </w:r>
+      <w:proofErr w:type="spellEnd"/>
+      <w:r>
+        <w:t xml:space="preserve"> run </w:t>
+      </w:r>
+      <w:proofErr w:type="spellStart"/>
+      <w:r>
+        <w:t>test:sanity</w:t>
+      </w:r>
+      <w:proofErr w:type="spellEnd"/>
+      <w:r>
+        <w:t>” or “</w:t>
+      </w:r>
+      <w:proofErr w:type="spellStart"/>
+      <w:r>
+        <w:t>npm</w:t>
+      </w:r>
+      <w:proofErr w:type="spellEnd"/>
+      <w:r>
+        <w:t xml:space="preserve"> run </w:t>
+      </w:r>
+      <w:proofErr w:type="spellStart"/>
+      <w:r>
+        <w:t>test:regression</w:t>
+      </w:r>
+      <w:proofErr w:type="spellEnd"/>
+      <w:r>
+        <w:t>” in the ‘Sanity Test’ and ‘Regression Test’ sections of “</w:t>
+      </w:r>
+      <w:proofErr w:type="spellStart"/>
+      <w:r>
+        <w:t>Deploy.Jenkinsfile</w:t>
+      </w:r>
+      <w:proofErr w:type="spellEnd"/>
+      <w:r>
+        <w:t>”:</w:t>
+      </w:r>
+    </w:p>
+    <w:p/>
+    <w:p>
+      <w:r>
+        <w:rPr>
+          <w:noProof/>
+        </w:rPr>
+        <w:lastRenderedPageBreak/>
+        <w:drawing>
+          <wp:inline distT="0" distB="0" distL="0" distR="0" wp14:anchorId="5A5820D4" wp14:editId="329F603E">
+            <wp:extent cx="8241030" cy="5943600"/>
+            <wp:effectExtent l="0" t="0" r="7620" b="0"/>
+            <wp:docPr id="10" name="Picture 10"/>
+            <wp:cNvGraphicFramePr>
+              <a:graphicFrameLocks xmlns:a="http://schemas.openxmlformats.org/drawingml/2006/main" noChangeAspect="1"/>
+            </wp:cNvGraphicFramePr>
+            <a:graphic xmlns:a="http://schemas.openxmlformats.org/drawingml/2006/main">
+              <a:graphicData uri="http://schemas.openxmlformats.org/drawingml/2006/picture">
+                <pic:pic xmlns:pic="http://schemas.openxmlformats.org/drawingml/2006/picture">
+                  <pic:nvPicPr>
+                    <pic:cNvPr id="1" name=""/>
+                    <pic:cNvPicPr/>
+                  </pic:nvPicPr>
+                  <pic:blipFill>
+                    <a:blip r:embed="rId46"/>
+                    <a:stretch>
+                      <a:fillRect/>
+                    </a:stretch>
+                  </pic:blipFill>
+                  <pic:spPr>
+                    <a:xfrm>
+                      <a:off x="0" y="0"/>
                       <a:ext cx="8241030" cy="5943600"/>
                     </a:xfrm>
                     <a:prstGeom prst="rect">
@@ -5586,7 +5874,7 @@
       </w:r>
     </w:p>
     <w:sectPr>
-      <w:footerReference w:type="default" r:id="rId46"/>
+      <w:footerReference w:type="default" r:id="rId47"/>
       <w:pgSz w:w="15840" w:h="12240" w:orient="landscape"/>
       <w:pgMar w:top="1440" w:right="1440" w:bottom="1440" w:left="1440" w:header="720" w:footer="720" w:gutter="0"/>
       <w:cols w:space="720"/>
@@ -7435,7 +7723,7 @@
 </file>
 
 <file path=customXml/itemProps1.xml><?xml version="1.0" encoding="utf-8"?>
-<ds:datastoreItem xmlns:ds="http://schemas.openxmlformats.org/officeDocument/2006/customXml" ds:itemID="{8502EB60-D220-47A2-A7F4-F92A34919A90}">
+<ds:datastoreItem xmlns:ds="http://schemas.openxmlformats.org/officeDocument/2006/customXml" ds:itemID="{B8922ED9-B034-4BBD-AF5D-63808C03ADAA}">
   <ds:schemaRefs>
     <ds:schemaRef ds:uri="http://schemas.openxmlformats.org/officeDocument/2006/bibliography"/>
   </ds:schemaRefs>

</xml_diff>

<commit_message>
mentioned Jenkin’s JUnit Plugin will category your build status only as “unstable” if your tests fail. It will never category your build status as “fail” since tests process has nothing to do with build process.
</commit_message>
<xml_diff>
--- a/README.docx
+++ b/README.docx
@@ -5546,52 +5546,13 @@
     <w:p/>
     <w:p>
       <w:r>
-        <w:t xml:space="preserve">We have 8 APIs </w:t>
-      </w:r>
-      <w:r>
-        <w:t xml:space="preserve">and 1 web app setup in Jenkins at this moment, </w:t>
-      </w:r>
-      <w:r>
-        <w:t xml:space="preserve">but </w:t>
-      </w:r>
-      <w:r>
-        <w:t xml:space="preserve">we </w:t>
-      </w:r>
-      <w:r>
-        <w:t xml:space="preserve">only </w:t>
-      </w:r>
-      <w:r>
-        <w:t xml:space="preserve">got </w:t>
-      </w:r>
-      <w:r>
-        <w:t xml:space="preserve">2 job </w:t>
-      </w:r>
-      <w:r>
-        <w:t>executors in Jenkins. Our DevOps</w:t>
-      </w:r>
-      <w:r>
-        <w:t xml:space="preserve"> increased the job executor to 3</w:t>
-      </w:r>
-      <w:r>
-        <w:t xml:space="preserve"> (as displayed in the picture)</w:t>
-      </w:r>
-      <w:r>
-        <w:t xml:space="preserve">, </w:t>
-      </w:r>
-      <w:r>
-        <w:t>but this is a temp solution only</w:t>
-      </w:r>
-      <w:r>
-        <w:t>.</w:t>
+        <w:t>We have 8 APIs and 1 web app setup in Jenkins at this moment, but we only got 2 job executors in Jenkins. Our DevOps increased the job executor to 3 (as displayed in the picture), but this is a temp solution only.</w:t>
       </w:r>
     </w:p>
     <w:p/>
     <w:p/>
     <w:p/>
-    <w:p>
-      <w:bookmarkStart w:id="0" w:name="_GoBack"/>
-      <w:bookmarkEnd w:id="0"/>
-    </w:p>
+    <w:p/>
     <w:p/>
     <w:p>
       <w:pPr>
@@ -5797,10 +5758,12 @@
         <w:t xml:space="preserve"> run </w:t>
       </w:r>
       <w:proofErr w:type="spellStart"/>
+      <w:proofErr w:type="gramStart"/>
       <w:r>
         <w:t>test:sanity</w:t>
       </w:r>
       <w:proofErr w:type="spellEnd"/>
+      <w:proofErr w:type="gramEnd"/>
       <w:r>
         <w:t>” or “</w:t>
       </w:r>
@@ -5826,10 +5789,33 @@
       </w:r>
       <w:proofErr w:type="spellEnd"/>
       <w:r>
-        <w:t>”:</w:t>
-      </w:r>
-    </w:p>
-    <w:p/>
+        <w:t>”</w:t>
+      </w:r>
+      <w:r>
+        <w:t xml:space="preserve"> displayed below. Note line 117 and 135 I use </w:t>
+      </w:r>
+      <w:proofErr w:type="gramStart"/>
+      <w:r>
+        <w:t>“ |</w:t>
+      </w:r>
+      <w:proofErr w:type="gramEnd"/>
+      <w:r>
+        <w:t xml:space="preserve">| true” to force the script to proceed to </w:t>
+      </w:r>
+      <w:proofErr w:type="spellStart"/>
+      <w:r>
+        <w:t>junit</w:t>
+      </w:r>
+      <w:proofErr w:type="spellEnd"/>
+      <w:r>
+        <w:t xml:space="preserve"> line no matter tests fails or pass. The Jenkin’s JUnit Plugin will category your build status only as “unstable” if your tests fail. It will never category your build status as “fail” since tests process has nothing to do with build process. As long as you use these categories</w:t>
+      </w:r>
+      <w:bookmarkStart w:id="0" w:name="_GoBack"/>
+      <w:bookmarkEnd w:id="0"/>
+      <w:r>
+        <w:t xml:space="preserve"> properly, it should be fine.</w:t>
+      </w:r>
+    </w:p>
     <w:p>
       <w:r>
         <w:rPr>
@@ -7723,7 +7709,7 @@
 </file>
 
 <file path=customXml/itemProps1.xml><?xml version="1.0" encoding="utf-8"?>
-<ds:datastoreItem xmlns:ds="http://schemas.openxmlformats.org/officeDocument/2006/customXml" ds:itemID="{B8922ED9-B034-4BBD-AF5D-63808C03ADAA}">
+<ds:datastoreItem xmlns:ds="http://schemas.openxmlformats.org/officeDocument/2006/customXml" ds:itemID="{4CB4B057-761D-47D7-B0E1-CD9B4AEDFB22}">
   <ds:schemaRefs>
     <ds:schemaRef ds:uri="http://schemas.openxmlformats.org/officeDocument/2006/bibliography"/>
   </ds:schemaRefs>

</xml_diff>